<commit_message>
Actualización Workbook Semana 4
</commit_message>
<xml_diff>
--- a/Conceptos Avanzados Ingenieria Software/TSP/Ciclo I/Strat/Diseño conceptual.docx
+++ b/Conceptos Avanzados Ingenieria Software/TSP/Ciclo I/Strat/Diseño conceptual.docx
@@ -1,6 +1,6 @@
 
 <file path=word/document.xml><?xml version="1.0" encoding="utf-8"?>
-<w:document xmlns:wpc="http://schemas.microsoft.com/office/word/2010/wordprocessingCanvas" xmlns:mc="http://schemas.openxmlformats.org/markup-compatibility/2006" xmlns:o="urn:schemas-microsoft-com:office:office" xmlns:r="http://schemas.openxmlformats.org/officeDocument/2006/relationships" xmlns:m="http://schemas.openxmlformats.org/officeDocument/2006/math" xmlns:v="urn:schemas-microsoft-com:vml" xmlns:wp14="http://schemas.microsoft.com/office/word/2010/wordprocessingDrawing" xmlns:wp="http://schemas.openxmlformats.org/drawingml/2006/wordprocessingDrawing" xmlns:w10="urn:schemas-microsoft-com:office:word" xmlns:w="http://schemas.openxmlformats.org/wordprocessingml/2006/main" xmlns:w14="http://schemas.microsoft.com/office/word/2010/wordml" xmlns:wpg="http://schemas.microsoft.com/office/word/2010/wordprocessingGroup" xmlns:wpi="http://schemas.microsoft.com/office/word/2010/wordprocessingInk" xmlns:wne="http://schemas.microsoft.com/office/word/2006/wordml" xmlns:wps="http://schemas.microsoft.com/office/word/2010/wordprocessingShape" mc:Ignorable="w14 wp14">
+<w:document xmlns:ve="http://schemas.openxmlformats.org/markup-compatibility/2006" xmlns:o="urn:schemas-microsoft-com:office:office" xmlns:r="http://schemas.openxmlformats.org/officeDocument/2006/relationships" xmlns:m="http://schemas.openxmlformats.org/officeDocument/2006/math" xmlns:v="urn:schemas-microsoft-com:vml" xmlns:wp="http://schemas.openxmlformats.org/drawingml/2006/wordprocessingDrawing" xmlns:w10="urn:schemas-microsoft-com:office:word" xmlns:w="http://schemas.openxmlformats.org/wordprocessingml/2006/main" xmlns:wne="http://schemas.microsoft.com/office/word/2006/wordml">
   <w:body>
     <w:p>
       <w:pPr>
@@ -32,7 +32,7 @@
     </w:p>
     <w:p>
       <w:pPr>
-        <w:pStyle w:val="ListParagraph"/>
+        <w:pStyle w:val="Prrafodelista"/>
         <w:numPr>
           <w:ilvl w:val="0"/>
           <w:numId w:val="1"/>
@@ -44,7 +44,7 @@
     </w:p>
     <w:p>
       <w:pPr>
-        <w:pStyle w:val="ListParagraph"/>
+        <w:pStyle w:val="Prrafodelista"/>
         <w:numPr>
           <w:ilvl w:val="1"/>
           <w:numId w:val="1"/>
@@ -58,13 +58,10 @@
         </w:rPr>
         <w:t>Identificar archivos a comparar en cada versión (versión previa del archivo)</w:t>
       </w:r>
-      <w:r>
-        <w:t xml:space="preserve"> </w:t>
-      </w:r>
-    </w:p>
-    <w:p>
-      <w:pPr>
-        <w:pStyle w:val="ListParagraph"/>
+    </w:p>
+    <w:p>
+      <w:pPr>
+        <w:pStyle w:val="Prrafodelista"/>
         <w:numPr>
           <w:ilvl w:val="1"/>
           <w:numId w:val="1"/>
@@ -81,7 +78,7 @@
     </w:p>
     <w:p>
       <w:pPr>
-        <w:pStyle w:val="ListParagraph"/>
+        <w:pStyle w:val="Prrafodelista"/>
         <w:numPr>
           <w:ilvl w:val="0"/>
           <w:numId w:val="1"/>
@@ -93,7 +90,7 @@
     </w:p>
     <w:p>
       <w:pPr>
-        <w:pStyle w:val="ListParagraph"/>
+        <w:pStyle w:val="Prrafodelista"/>
         <w:numPr>
           <w:ilvl w:val="1"/>
           <w:numId w:val="1"/>
@@ -110,7 +107,7 @@
     </w:p>
     <w:p>
       <w:pPr>
-        <w:pStyle w:val="ListParagraph"/>
+        <w:pStyle w:val="Prrafodelista"/>
         <w:numPr>
           <w:ilvl w:val="0"/>
           <w:numId w:val="1"/>
@@ -122,7 +119,7 @@
     </w:p>
     <w:p>
       <w:pPr>
-        <w:pStyle w:val="ListParagraph"/>
+        <w:pStyle w:val="Prrafodelista"/>
         <w:numPr>
           <w:ilvl w:val="1"/>
           <w:numId w:val="1"/>
@@ -139,7 +136,7 @@
     </w:p>
     <w:p>
       <w:pPr>
-        <w:pStyle w:val="ListParagraph"/>
+        <w:pStyle w:val="Prrafodelista"/>
         <w:numPr>
           <w:ilvl w:val="1"/>
           <w:numId w:val="1"/>
@@ -156,7 +153,7 @@
     </w:p>
     <w:p>
       <w:pPr>
-        <w:pStyle w:val="ListParagraph"/>
+        <w:pStyle w:val="Prrafodelista"/>
         <w:numPr>
           <w:ilvl w:val="1"/>
           <w:numId w:val="1"/>
@@ -173,7 +170,7 @@
     </w:p>
     <w:p>
       <w:pPr>
-        <w:pStyle w:val="ListParagraph"/>
+        <w:pStyle w:val="Prrafodelista"/>
         <w:numPr>
           <w:ilvl w:val="1"/>
           <w:numId w:val="1"/>
@@ -190,7 +187,7 @@
     </w:p>
     <w:p>
       <w:pPr>
-        <w:pStyle w:val="ListParagraph"/>
+        <w:pStyle w:val="Prrafodelista"/>
         <w:numPr>
           <w:ilvl w:val="1"/>
           <w:numId w:val="1"/>
@@ -207,7 +204,7 @@
     </w:p>
     <w:p>
       <w:pPr>
-        <w:pStyle w:val="ListParagraph"/>
+        <w:pStyle w:val="Prrafodelista"/>
         <w:numPr>
           <w:ilvl w:val="1"/>
           <w:numId w:val="1"/>
@@ -224,7 +221,7 @@
     </w:p>
     <w:p>
       <w:pPr>
-        <w:pStyle w:val="ListParagraph"/>
+        <w:pStyle w:val="Prrafodelista"/>
         <w:numPr>
           <w:ilvl w:val="1"/>
           <w:numId w:val="1"/>
@@ -241,7 +238,7 @@
     </w:p>
     <w:p>
       <w:pPr>
-        <w:pStyle w:val="ListParagraph"/>
+        <w:pStyle w:val="Prrafodelista"/>
         <w:numPr>
           <w:ilvl w:val="1"/>
           <w:numId w:val="1"/>
@@ -266,7 +263,7 @@
     </w:p>
     <w:p>
       <w:pPr>
-        <w:pStyle w:val="ListParagraph"/>
+        <w:pStyle w:val="Prrafodelista"/>
         <w:numPr>
           <w:ilvl w:val="1"/>
           <w:numId w:val="1"/>
@@ -283,7 +280,7 @@
     </w:p>
     <w:p>
       <w:pPr>
-        <w:pStyle w:val="ListParagraph"/>
+        <w:pStyle w:val="Prrafodelista"/>
         <w:numPr>
           <w:ilvl w:val="0"/>
           <w:numId w:val="1"/>
@@ -295,7 +292,7 @@
     </w:p>
     <w:p>
       <w:pPr>
-        <w:pStyle w:val="ListParagraph"/>
+        <w:pStyle w:val="Prrafodelista"/>
         <w:numPr>
           <w:ilvl w:val="1"/>
           <w:numId w:val="1"/>
@@ -312,7 +309,7 @@
     </w:p>
     <w:p>
       <w:pPr>
-        <w:pStyle w:val="ListParagraph"/>
+        <w:pStyle w:val="Prrafodelista"/>
         <w:numPr>
           <w:ilvl w:val="1"/>
           <w:numId w:val="1"/>
@@ -329,7 +326,7 @@
     </w:p>
     <w:p>
       <w:pPr>
-        <w:pStyle w:val="ListParagraph"/>
+        <w:pStyle w:val="Prrafodelista"/>
         <w:numPr>
           <w:ilvl w:val="1"/>
           <w:numId w:val="1"/>
@@ -346,7 +343,7 @@
     </w:p>
     <w:p>
       <w:pPr>
-        <w:pStyle w:val="ListParagraph"/>
+        <w:pStyle w:val="Prrafodelista"/>
         <w:numPr>
           <w:ilvl w:val="1"/>
           <w:numId w:val="1"/>
@@ -363,7 +360,7 @@
     </w:p>
     <w:p>
       <w:pPr>
-        <w:pStyle w:val="ListParagraph"/>
+        <w:pStyle w:val="Prrafodelista"/>
         <w:numPr>
           <w:ilvl w:val="1"/>
           <w:numId w:val="1"/>
@@ -380,7 +377,7 @@
     </w:p>
     <w:p>
       <w:pPr>
-        <w:pStyle w:val="ListParagraph"/>
+        <w:pStyle w:val="Prrafodelista"/>
         <w:numPr>
           <w:ilvl w:val="1"/>
           <w:numId w:val="1"/>
@@ -429,7 +426,7 @@
     </w:p>
     <w:p>
       <w:pPr>
-        <w:pStyle w:val="ListParagraph"/>
+        <w:pStyle w:val="Prrafodelista"/>
         <w:numPr>
           <w:ilvl w:val="1"/>
           <w:numId w:val="1"/>
@@ -446,7 +443,7 @@
     </w:p>
     <w:p>
       <w:pPr>
-        <w:pStyle w:val="ListParagraph"/>
+        <w:pStyle w:val="Prrafodelista"/>
         <w:numPr>
           <w:ilvl w:val="1"/>
           <w:numId w:val="1"/>
@@ -495,7 +492,7 @@
     </w:p>
     <w:p>
       <w:pPr>
-        <w:pStyle w:val="ListParagraph"/>
+        <w:pStyle w:val="Prrafodelista"/>
         <w:numPr>
           <w:ilvl w:val="1"/>
           <w:numId w:val="1"/>
@@ -512,7 +509,7 @@
     </w:p>
     <w:p>
       <w:pPr>
-        <w:pStyle w:val="ListParagraph"/>
+        <w:pStyle w:val="Prrafodelista"/>
         <w:numPr>
           <w:ilvl w:val="1"/>
           <w:numId w:val="1"/>
@@ -529,7 +526,7 @@
     </w:p>
     <w:p>
       <w:pPr>
-        <w:pStyle w:val="ListParagraph"/>
+        <w:pStyle w:val="Prrafodelista"/>
         <w:numPr>
           <w:ilvl w:val="1"/>
           <w:numId w:val="1"/>
@@ -562,7 +559,7 @@
     </w:p>
     <w:p>
       <w:pPr>
-        <w:pStyle w:val="ListParagraph"/>
+        <w:pStyle w:val="Prrafodelista"/>
         <w:numPr>
           <w:ilvl w:val="1"/>
           <w:numId w:val="1"/>
@@ -611,7 +608,7 @@
     </w:p>
     <w:p>
       <w:pPr>
-        <w:pStyle w:val="ListParagraph"/>
+        <w:pStyle w:val="Prrafodelista"/>
         <w:numPr>
           <w:ilvl w:val="1"/>
           <w:numId w:val="1"/>
@@ -637,7 +634,7 @@
     </w:p>
     <w:p>
       <w:pPr>
-        <w:pStyle w:val="ListParagraph"/>
+        <w:pStyle w:val="Prrafodelista"/>
         <w:numPr>
           <w:ilvl w:val="1"/>
           <w:numId w:val="1"/>
@@ -670,7 +667,7 @@
     </w:p>
     <w:p>
       <w:pPr>
-        <w:pStyle w:val="ListParagraph"/>
+        <w:pStyle w:val="Prrafodelista"/>
         <w:numPr>
           <w:ilvl w:val="1"/>
           <w:numId w:val="1"/>
@@ -711,7 +708,7 @@
     </w:p>
     <w:p>
       <w:pPr>
-        <w:pStyle w:val="ListParagraph"/>
+        <w:pStyle w:val="Prrafodelista"/>
         <w:numPr>
           <w:ilvl w:val="1"/>
           <w:numId w:val="1"/>
@@ -744,7 +741,7 @@
     </w:p>
     <w:p>
       <w:pPr>
-        <w:pStyle w:val="ListParagraph"/>
+        <w:pStyle w:val="Prrafodelista"/>
         <w:numPr>
           <w:ilvl w:val="1"/>
           <w:numId w:val="1"/>
@@ -785,7 +782,7 @@
     </w:p>
     <w:p>
       <w:pPr>
-        <w:pStyle w:val="ListParagraph"/>
+        <w:pStyle w:val="Prrafodelista"/>
         <w:numPr>
           <w:ilvl w:val="0"/>
           <w:numId w:val="1"/>
@@ -800,7 +797,7 @@
     </w:p>
     <w:p>
       <w:pPr>
-        <w:pStyle w:val="ListParagraph"/>
+        <w:pStyle w:val="Prrafodelista"/>
         <w:numPr>
           <w:ilvl w:val="1"/>
           <w:numId w:val="1"/>
@@ -817,7 +814,7 @@
     </w:p>
     <w:p>
       <w:pPr>
-        <w:pStyle w:val="ListParagraph"/>
+        <w:pStyle w:val="Prrafodelista"/>
         <w:numPr>
           <w:ilvl w:val="1"/>
           <w:numId w:val="1"/>
@@ -834,7 +831,7 @@
     </w:p>
     <w:p>
       <w:pPr>
-        <w:pStyle w:val="ListParagraph"/>
+        <w:pStyle w:val="Prrafodelista"/>
         <w:numPr>
           <w:ilvl w:val="1"/>
           <w:numId w:val="1"/>
@@ -851,7 +848,7 @@
     </w:p>
     <w:p>
       <w:pPr>
-        <w:pStyle w:val="ListParagraph"/>
+        <w:pStyle w:val="Prrafodelista"/>
         <w:numPr>
           <w:ilvl w:val="0"/>
           <w:numId w:val="1"/>
@@ -863,7 +860,7 @@
     </w:p>
     <w:p>
       <w:pPr>
-        <w:pStyle w:val="ListParagraph"/>
+        <w:pStyle w:val="Prrafodelista"/>
         <w:numPr>
           <w:ilvl w:val="1"/>
           <w:numId w:val="1"/>
@@ -880,7 +877,7 @@
     </w:p>
     <w:p>
       <w:pPr>
-        <w:pStyle w:val="ListParagraph"/>
+        <w:pStyle w:val="Prrafodelista"/>
         <w:numPr>
           <w:ilvl w:val="1"/>
           <w:numId w:val="1"/>
@@ -897,7 +894,7 @@
     </w:p>
     <w:p>
       <w:pPr>
-        <w:pStyle w:val="ListParagraph"/>
+        <w:pStyle w:val="Prrafodelista"/>
         <w:numPr>
           <w:ilvl w:val="1"/>
           <w:numId w:val="1"/>
@@ -930,7 +927,7 @@
     </w:p>
     <w:p>
       <w:pPr>
-        <w:pStyle w:val="ListParagraph"/>
+        <w:pStyle w:val="Prrafodelista"/>
         <w:numPr>
           <w:ilvl w:val="0"/>
           <w:numId w:val="1"/>
@@ -942,7 +939,7 @@
     </w:p>
     <w:p>
       <w:pPr>
-        <w:pStyle w:val="ListParagraph"/>
+        <w:pStyle w:val="Prrafodelista"/>
         <w:numPr>
           <w:ilvl w:val="1"/>
           <w:numId w:val="1"/>
@@ -954,7 +951,7 @@
     </w:p>
     <w:p>
       <w:pPr>
-        <w:pStyle w:val="ListParagraph"/>
+        <w:pStyle w:val="Prrafodelista"/>
         <w:numPr>
           <w:ilvl w:val="1"/>
           <w:numId w:val="1"/>
@@ -966,7 +963,7 @@
     </w:p>
     <w:p>
       <w:pPr>
-        <w:pStyle w:val="ListParagraph"/>
+        <w:pStyle w:val="Prrafodelista"/>
         <w:ind w:left="1440"/>
       </w:pPr>
     </w:p>
@@ -981,7 +978,7 @@
 </file>
 
 <file path=word/numbering.xml><?xml version="1.0" encoding="utf-8"?>
-<w:numbering xmlns:wpc="http://schemas.microsoft.com/office/word/2010/wordprocessingCanvas" xmlns:mc="http://schemas.openxmlformats.org/markup-compatibility/2006" xmlns:o="urn:schemas-microsoft-com:office:office" xmlns:r="http://schemas.openxmlformats.org/officeDocument/2006/relationships" xmlns:m="http://schemas.openxmlformats.org/officeDocument/2006/math" xmlns:v="urn:schemas-microsoft-com:vml" xmlns:wp14="http://schemas.microsoft.com/office/word/2010/wordprocessingDrawing" xmlns:wp="http://schemas.openxmlformats.org/drawingml/2006/wordprocessingDrawing" xmlns:w10="urn:schemas-microsoft-com:office:word" xmlns:w="http://schemas.openxmlformats.org/wordprocessingml/2006/main" xmlns:w14="http://schemas.microsoft.com/office/word/2010/wordml" xmlns:wpg="http://schemas.microsoft.com/office/word/2010/wordprocessingGroup" xmlns:wpi="http://schemas.microsoft.com/office/word/2010/wordprocessingInk" xmlns:wne="http://schemas.microsoft.com/office/word/2006/wordml" xmlns:wps="http://schemas.microsoft.com/office/word/2010/wordprocessingShape" mc:Ignorable="w14 wp14">
+<w:numbering xmlns:ve="http://schemas.openxmlformats.org/markup-compatibility/2006" xmlns:o="urn:schemas-microsoft-com:office:office" xmlns:r="http://schemas.openxmlformats.org/officeDocument/2006/relationships" xmlns:m="http://schemas.openxmlformats.org/officeDocument/2006/math" xmlns:v="urn:schemas-microsoft-com:vml" xmlns:wp="http://schemas.openxmlformats.org/drawingml/2006/wordprocessingDrawing" xmlns:w10="urn:schemas-microsoft-com:office:word" xmlns:w="http://schemas.openxmlformats.org/wordprocessingml/2006/main" xmlns:wne="http://schemas.microsoft.com/office/word/2006/wordml">
   <w:abstractNum w:abstractNumId="0">
     <w:nsid w:val="0807321F"/>
     <w:multiLevelType w:val="hybridMultilevel"/>
@@ -1075,7 +1072,7 @@
 </file>
 
 <file path=word/styles.xml><?xml version="1.0" encoding="utf-8"?>
-<w:styles xmlns:mc="http://schemas.openxmlformats.org/markup-compatibility/2006" xmlns:r="http://schemas.openxmlformats.org/officeDocument/2006/relationships" xmlns:w="http://schemas.openxmlformats.org/wordprocessingml/2006/main" xmlns:w14="http://schemas.microsoft.com/office/word/2010/wordml" mc:Ignorable="w14">
+<w:styles xmlns:r="http://schemas.openxmlformats.org/officeDocument/2006/relationships" xmlns:w="http://schemas.openxmlformats.org/wordprocessingml/2006/main">
   <w:docDefaults>
     <w:rPrDefault>
       <w:rPr>
@@ -1233,18 +1230,20 @@
   <w:style w:type="paragraph" w:default="1" w:styleId="Normal">
     <w:name w:val="Normal"/>
     <w:qFormat/>
+    <w:rsid w:val="00D2305E"/>
   </w:style>
-  <w:style w:type="character" w:default="1" w:styleId="DefaultParagraphFont">
+  <w:style w:type="character" w:default="1" w:styleId="Fuentedeprrafopredeter">
     <w:name w:val="Default Paragraph Font"/>
     <w:uiPriority w:val="1"/>
     <w:semiHidden/>
     <w:unhideWhenUsed/>
   </w:style>
-  <w:style w:type="table" w:default="1" w:styleId="TableNormal">
+  <w:style w:type="table" w:default="1" w:styleId="Tablanormal">
     <w:name w:val="Normal Table"/>
     <w:uiPriority w:val="99"/>
     <w:semiHidden/>
     <w:unhideWhenUsed/>
+    <w:qFormat/>
     <w:tblPr>
       <w:tblInd w:w="0" w:type="dxa"/>
       <w:tblCellMar>
@@ -1255,13 +1254,13 @@
       </w:tblCellMar>
     </w:tblPr>
   </w:style>
-  <w:style w:type="numbering" w:default="1" w:styleId="NoList">
+  <w:style w:type="numbering" w:default="1" w:styleId="Sinlista">
     <w:name w:val="No List"/>
     <w:uiPriority w:val="99"/>
     <w:semiHidden/>
     <w:unhideWhenUsed/>
   </w:style>
-  <w:style w:type="paragraph" w:styleId="ListParagraph">
+  <w:style w:type="paragraph" w:styleId="Prrafodelista">
     <w:name w:val="List Paragraph"/>
     <w:basedOn w:val="Normal"/>
     <w:uiPriority w:val="34"/>

</xml_diff>